<commit_message>
chỉnh sửa Class Diagram Quản lý thông tin đặt phòng
</commit_message>
<xml_diff>
--- a/FD/1412414/FD_TKCN_1412414.docx
+++ b/FD/1412414/FD_TKCN_1412414.docx
@@ -1241,7 +1241,7 @@
               <w:rPr>
                 <w:lang w:val="vi-VN"/>
               </w:rPr>
-              <w:t>9</w:t>
+              <w:t>12</w:t>
             </w:r>
           </w:p>
         </w:tc>
@@ -3696,7 +3696,13 @@
               <w:rPr>
                 <w:lang w:val="vi-VN"/>
               </w:rPr>
-              <w:t>30</w:t>
+              <w:t>2</w:t>
+            </w:r>
+            <w:r>
+              <w:rPr>
+                <w:lang w:val="vi-VN"/>
+              </w:rPr>
+              <w:t>0</w:t>
             </w:r>
           </w:p>
         </w:tc>
@@ -3975,12 +3981,12 @@
         <w:tblLook w:val="04A0"/>
       </w:tblPr>
       <w:tblGrid>
-        <w:gridCol w:w="1310"/>
+        <w:gridCol w:w="1341"/>
         <w:gridCol w:w="2456"/>
-        <w:gridCol w:w="1337"/>
-        <w:gridCol w:w="1209"/>
-        <w:gridCol w:w="1261"/>
-        <w:gridCol w:w="1877"/>
+        <w:gridCol w:w="1351"/>
+        <w:gridCol w:w="1236"/>
+        <w:gridCol w:w="1287"/>
+        <w:gridCol w:w="1779"/>
       </w:tblGrid>
       <w:tr>
         <w:tc>
@@ -4367,7 +4373,10 @@
             </w:pPr>
             <w:proofErr w:type="spellStart"/>
             <w:r>
-              <w:t>varchar</w:t>
+              <w:t>V</w:t>
+            </w:r>
+            <w:r>
+              <w:t>archar</w:t>
             </w:r>
             <w:proofErr w:type="spellEnd"/>
           </w:p>
@@ -4387,7 +4396,13 @@
               <w:rPr>
                 <w:lang w:val="vi-VN"/>
               </w:rPr>
-              <w:t>12</w:t>
+              <w:t>1</w:t>
+            </w:r>
+            <w:r>
+              <w:rPr>
+                <w:lang w:val="vi-VN"/>
+              </w:rPr>
+              <w:t>0</w:t>
             </w:r>
           </w:p>
         </w:tc>
@@ -4431,7 +4446,13 @@
               <w:rPr>
                 <w:lang w:val="vi-VN"/>
               </w:rPr>
-              <w:t>thông tin đặt phòng (VD: TTDP00000001)</w:t>
+              <w:t xml:space="preserve">thông tin đặt phòng (VD: </w:t>
+            </w:r>
+            <w:r>
+              <w:rPr>
+                <w:lang w:val="vi-VN"/>
+              </w:rPr>
+              <w:t>DP00000001)</w:t>
             </w:r>
           </w:p>
         </w:tc>
@@ -5495,6 +5516,7 @@
             </w:pPr>
             <w:proofErr w:type="spellStart"/>
             <w:r>
+              <w:lastRenderedPageBreak/>
               <w:t>Tham</w:t>
             </w:r>
             <w:proofErr w:type="spellEnd"/>
@@ -5552,7 +5574,6 @@
             </w:pPr>
             <w:proofErr w:type="spellStart"/>
             <w:r>
-              <w:lastRenderedPageBreak/>
               <w:t>Tên</w:t>
             </w:r>
             <w:proofErr w:type="spellEnd"/>
@@ -6751,7 +6772,7 @@
               <w:rPr>
                 <w:lang w:val="vi-VN"/>
               </w:rPr>
-              <w:t>5</w:t>
+              <w:t>10</w:t>
             </w:r>
           </w:p>
         </w:tc>
@@ -6780,14 +6801,14 @@
               <w:rPr>
                 <w:lang w:val="vi-VN"/>
               </w:rPr>
-              <w:t xml:space="preserve">Màu sắc chủ đạo của căn </w:t>
+              <w:t xml:space="preserve">Màu sắc chủ </w:t>
             </w:r>
             <w:r>
               <w:rPr>
                 <w:lang w:val="vi-VN"/>
               </w:rPr>
               <w:lastRenderedPageBreak/>
-              <w:t>phòng</w:t>
+              <w:t>đạo của căn phòng</w:t>
             </w:r>
           </w:p>
         </w:tc>
@@ -7725,6 +7746,7 @@
             </w:pPr>
             <w:proofErr w:type="spellStart"/>
             <w:r>
+              <w:lastRenderedPageBreak/>
               <w:t>Tên</w:t>
             </w:r>
             <w:proofErr w:type="spellEnd"/>
@@ -7770,7 +7792,6 @@
             </w:pPr>
             <w:proofErr w:type="spellStart"/>
             <w:r>
-              <w:lastRenderedPageBreak/>
               <w:t>Danh</w:t>
             </w:r>
             <w:proofErr w:type="spellEnd"/>
@@ -9009,7 +9030,7 @@
   <a:extraClrSchemeLst/>
   <a:extLst>
     <a:ext uri="{05A4C25C-085E-4340-85A3-A5531E510DB2}">
-      <thm15:themeFamily xmlns="" xmlns:thm15="http://schemas.microsoft.com/office/thememl/2012/main" name="Office Theme" id="{62F939B6-93AF-4DB8-9C6B-D6C7DFDC589F}" vid="{4A3C46E8-61CC-4603-A589-7422A47A8E4A}"/>
+      <thm15:themeFamily xmlns:thm15="http://schemas.microsoft.com/office/thememl/2012/main" xmlns="" name="Office Theme" id="{62F939B6-93AF-4DB8-9C6B-D6C7DFDC589F}" vid="{4A3C46E8-61CC-4603-A589-7422A47A8E4A}"/>
     </a:ext>
   </a:extLst>
 </a:theme>

</xml_diff>